<commit_message>
Updates in report and Readme files
</commit_message>
<xml_diff>
--- a/Team 15_Task3.docx
+++ b/Team 15_Task3.docx
@@ -248,7 +248,7 @@
         <w:rPr>
           <w:rtl w:val="0"/>
         </w:rPr>
-        <w:t xml:space="preserve">First image </w:t>
+        <w:t xml:space="preserve">First image  computation time = 0.5 sec</w:t>
       </w:r>
     </w:p>
     <w:p>
@@ -312,18 +312,7 @@
         <w:rPr>
           <w:rtl w:val="0"/>
         </w:rPr>
-        <w:t xml:space="preserve">Second Image</w:t>
-      </w:r>
-    </w:p>
-    <w:p>
-      <w:pPr>
-        <w:ind w:left="0" w:firstLine="0"/>
-        <w:rPr/>
-      </w:pPr>
-      <w:r>
-        <w:rPr>
-          <w:rtl w:val="0"/>
-        </w:rPr>
+        <w:t xml:space="preserve">Second Image      computation time = 0.5 sec</w:t>
         <w:tab/>
         <w:tab/>
         <w:t xml:space="preserve">    </w:t>
@@ -607,6 +596,30 @@
         </w:rPr>
         <w:tab/>
         <w:t xml:space="preserve">Where k: corner sharpness = 0.04</w:t>
+      </w:r>
+    </w:p>
+    <w:p>
+      <w:pPr>
+        <w:ind w:left="1440" w:firstLine="0"/>
+        <w:rPr/>
+      </w:pPr>
+      <w:r>
+        <w:rPr>
+          <w:rtl w:val="0"/>
+        </w:rPr>
+        <w:t xml:space="preserve">Get pixels above specific threshold and color it on the </w:t>
+      </w:r>
+    </w:p>
+    <w:p>
+      <w:pPr>
+        <w:ind w:left="1440" w:firstLine="0"/>
+        <w:rPr/>
+      </w:pPr>
+      <w:r>
+        <w:rPr>
+          <w:rtl w:val="0"/>
+        </w:rPr>
+        <w:t xml:space="preserve">    original image</w:t>
       </w:r>
     </w:p>
     <w:p>

</xml_diff>